<commit_message>
Updated weekly project summary as well as tasks document to reflect my first unofficial meeting with Matt and the requirements he posed for weeks one and two.
</commit_message>
<xml_diff>
--- a/Documentation/Capstone Weekly Project Summary.docx
+++ b/Documentation/Capstone Weekly Project Summary.docx
@@ -118,16 +118,7 @@
                 <w:sz w:val="20"/>
                 <w:szCs w:val="20"/>
               </w:rPr>
-              <w:t xml:space="preserve">Tasks Completed/New  </w:t>
-            </w:r>
-            <w:bookmarkStart w:id="0" w:name="_GoBack"/>
-            <w:bookmarkEnd w:id="0"/>
-            <w:r>
-              <w:rPr>
-                <w:sz w:val="20"/>
-                <w:szCs w:val="20"/>
-              </w:rPr>
-              <w:t>Functionality</w:t>
+              <w:t>Tasks Completed/New  Functionality</w:t>
             </w:r>
           </w:p>
         </w:tc>
@@ -152,7 +143,7 @@
                 <w:sz w:val="20"/>
                 <w:szCs w:val="20"/>
               </w:rPr>
-              <w:t>Simple bullets describing completed tasks go here</w:t>
+              <w:t>Completed basic wireframe for home screen</w:t>
             </w:r>
           </w:p>
           <w:p>
@@ -167,13 +158,8 @@
                 <w:szCs w:val="20"/>
               </w:rPr>
             </w:pPr>
-            <w:r>
-              <w:rPr>
-                <w:sz w:val="20"/>
-                <w:szCs w:val="20"/>
-              </w:rPr>
-              <w:t>More tasks…</w:t>
-            </w:r>
+            <w:bookmarkStart w:id="0" w:name="_GoBack"/>
+            <w:bookmarkEnd w:id="0"/>
           </w:p>
         </w:tc>
       </w:tr>
@@ -1464,7 +1450,13 @@
       <w:jc w:val="right"/>
     </w:pPr>
     <w:r>
-      <w:t xml:space="preserve">Student Name: </w:t>
+      <w:t>Student Name:</w:t>
+    </w:r>
+    <w:r>
+      <w:t xml:space="preserve"> Bradley Degenaars</w:t>
+    </w:r>
+    <w:r>
+      <w:t xml:space="preserve"> </w:t>
     </w:r>
   </w:p>
   <w:p>
@@ -1474,6 +1466,9 @@
     </w:pPr>
     <w:r>
       <w:t xml:space="preserve">Project: </w:t>
+    </w:r>
+    <w:r>
+      <w:t>Nomad</w:t>
     </w:r>
   </w:p>
 </w:hdr>

</xml_diff>